<commit_message>
new files July 10
</commit_message>
<xml_diff>
--- a/weekThirteenNotes/React-Week13_Coding-Assignment.docx
+++ b/weekThirteenNotes/React-Week13_Coding-Assignment.docx
@@ -1,6 +1,6 @@
 
 <file path=word/document.xml><?xml version="1.0" encoding="utf-8"?>
-<w:document xmlns:wpc="http://schemas.microsoft.com/office/word/2010/wordprocessingCanvas" xmlns:cx="http://schemas.microsoft.com/office/drawing/2014/chartex" xmlns:cx1="http://schemas.microsoft.com/office/drawing/2015/9/8/chartex" xmlns:cx2="http://schemas.microsoft.com/office/drawing/2015/10/21/chartex" xmlns:cx3="http://schemas.microsoft.com/office/drawing/2016/5/9/chartex" xmlns:cx4="http://schemas.microsoft.com/office/drawing/2016/5/10/chartex" xmlns:cx5="http://schemas.microsoft.com/office/drawing/2016/5/11/chartex" xmlns:cx6="http://schemas.microsoft.com/office/drawing/2016/5/12/chartex" xmlns:cx7="http://schemas.microsoft.com/office/drawing/2016/5/13/chartex" xmlns:cx8="http://schemas.microsoft.com/office/drawing/2016/5/14/chartex" xmlns:mc="http://schemas.openxmlformats.org/markup-compatibility/2006" xmlns:aink="http://schemas.microsoft.com/office/drawing/2016/ink" xmlns:am3d="http://schemas.microsoft.com/office/drawing/2017/model3d" xmlns:o="urn:schemas-microsoft-com:office:office" xmlns:r="http://schemas.openxmlformats.org/officeDocument/2006/relationships" xmlns:m="http://schemas.openxmlformats.org/officeDocument/2006/math" xmlns:v="urn:schemas-microsoft-com:vml" xmlns:wp14="http://schemas.microsoft.com/office/word/2010/wordprocessingDrawing" xmlns:wp="http://schemas.openxmlformats.org/drawingml/2006/wordprocessingDrawing" xmlns:w10="urn:schemas-microsoft-com:office:word" xmlns:w="http://schemas.openxmlformats.org/wordprocessingml/2006/main" xmlns:w14="http://schemas.microsoft.com/office/word/2010/wordml" xmlns:w15="http://schemas.microsoft.com/office/word/2012/wordml" xmlns:w16cex="http://schemas.microsoft.com/office/word/2018/wordml/cex" xmlns:w16cid="http://schemas.microsoft.com/office/word/2016/wordml/cid" xmlns:w16="http://schemas.microsoft.com/office/word/2018/wordml" xmlns:w16sdtdh="http://schemas.microsoft.com/office/word/2020/wordml/sdtdatahash" xmlns:w16se="http://schemas.microsoft.com/office/word/2015/wordml/symex" xmlns:wpg="http://schemas.microsoft.com/office/word/2010/wordprocessingGroup" xmlns:wpi="http://schemas.microsoft.com/office/word/2010/wordprocessingInk" xmlns:wne="http://schemas.microsoft.com/office/word/2006/wordml" xmlns:wps="http://schemas.microsoft.com/office/word/2010/wordprocessingShape" mc:Ignorable="w14 w15 w16se w16cid w16 w16cex w16sdtdh wp14">
+<w:document xmlns:wpc="http://schemas.microsoft.com/office/word/2010/wordprocessingCanvas" xmlns:cx="http://schemas.microsoft.com/office/drawing/2014/chartex" xmlns:cx1="http://schemas.microsoft.com/office/drawing/2015/9/8/chartex" xmlns:cx2="http://schemas.microsoft.com/office/drawing/2015/10/21/chartex" xmlns:cx3="http://schemas.microsoft.com/office/drawing/2016/5/9/chartex" xmlns:cx4="http://schemas.microsoft.com/office/drawing/2016/5/10/chartex" xmlns:cx5="http://schemas.microsoft.com/office/drawing/2016/5/11/chartex" xmlns:cx6="http://schemas.microsoft.com/office/drawing/2016/5/12/chartex" xmlns:cx7="http://schemas.microsoft.com/office/drawing/2016/5/13/chartex" xmlns:cx8="http://schemas.microsoft.com/office/drawing/2016/5/14/chartex" xmlns:mc="http://schemas.openxmlformats.org/markup-compatibility/2006" xmlns:aink="http://schemas.microsoft.com/office/drawing/2016/ink" xmlns:am3d="http://schemas.microsoft.com/office/drawing/2017/model3d" xmlns:o="urn:schemas-microsoft-com:office:office" xmlns:oel="http://schemas.microsoft.com/office/2019/extlst" xmlns:r="http://schemas.openxmlformats.org/officeDocument/2006/relationships" xmlns:m="http://schemas.openxmlformats.org/officeDocument/2006/math" xmlns:v="urn:schemas-microsoft-com:vml" xmlns:wp14="http://schemas.microsoft.com/office/word/2010/wordprocessingDrawing" xmlns:wp="http://schemas.openxmlformats.org/drawingml/2006/wordprocessingDrawing" xmlns:w10="urn:schemas-microsoft-com:office:word" xmlns:w="http://schemas.openxmlformats.org/wordprocessingml/2006/main" xmlns:w14="http://schemas.microsoft.com/office/word/2010/wordml" xmlns:w15="http://schemas.microsoft.com/office/word/2012/wordml" xmlns:w16cex="http://schemas.microsoft.com/office/word/2018/wordml/cex" xmlns:w16cid="http://schemas.microsoft.com/office/word/2016/wordml/cid" xmlns:w16="http://schemas.microsoft.com/office/word/2018/wordml" xmlns:w16sdtdh="http://schemas.microsoft.com/office/word/2020/wordml/sdtdatahash" xmlns:w16se="http://schemas.microsoft.com/office/word/2015/wordml/symex" xmlns:wpg="http://schemas.microsoft.com/office/word/2010/wordprocessingGroup" xmlns:wpi="http://schemas.microsoft.com/office/word/2010/wordprocessingInk" xmlns:wne="http://schemas.microsoft.com/office/word/2006/wordml" xmlns:wps="http://schemas.microsoft.com/office/word/2010/wordprocessingShape" mc:Ignorable="w14 w15 w16se w16cid w16 w16cex w16sdtdh wp14">
   <w:body>
     <w:p>
       <w:pPr>
@@ -481,13 +481,6 @@
           <w:szCs w:val="24"/>
         </w:rPr>
       </w:pPr>
-      <w:r>
-        <w:rPr>
-          <w:b/>
-          <w:szCs w:val="24"/>
-        </w:rPr>
-        <w:t>Screenshots of Code:</w:t>
-      </w:r>
     </w:p>
     <w:p>
       <w:pPr>
@@ -504,13 +497,6 @@
           <w:szCs w:val="24"/>
         </w:rPr>
       </w:pPr>
-      <w:r>
-        <w:rPr>
-          <w:b/>
-          <w:szCs w:val="24"/>
-        </w:rPr>
-        <w:t>Screenshots of Running Application:</w:t>
-      </w:r>
     </w:p>
     <w:p>
       <w:pPr>
@@ -519,6 +505,14 @@
           <w:szCs w:val="24"/>
         </w:rPr>
       </w:pPr>
+      <w:r>
+        <w:rPr>
+          <w:b/>
+          <w:szCs w:val="24"/>
+        </w:rPr>
+        <w:lastRenderedPageBreak/>
+        <w:t>Screenshots of Code:</w:t>
+      </w:r>
     </w:p>
     <w:p>
       <w:pPr>
@@ -530,14 +524,587 @@
       <w:r>
         <w:rPr>
           <w:b/>
+          <w:noProof/>
+          <w:szCs w:val="24"/>
+        </w:rPr>
+        <w:drawing>
+          <wp:inline distT="0" distB="0" distL="0" distR="0" wp14:anchorId="1490D3A7" wp14:editId="58CEB5B5">
+            <wp:extent cx="5554980" cy="3124676"/>
+            <wp:effectExtent l="0" t="0" r="7620" b="0"/>
+            <wp:docPr id="2" name="Picture 2" descr="A screenshot of a computer&#10;&#10;Description automatically generated"/>
+            <wp:cNvGraphicFramePr>
+              <a:graphicFrameLocks xmlns:a="http://schemas.openxmlformats.org/drawingml/2006/main" noChangeAspect="1"/>
+            </wp:cNvGraphicFramePr>
+            <a:graphic xmlns:a="http://schemas.openxmlformats.org/drawingml/2006/main">
+              <a:graphicData uri="http://schemas.openxmlformats.org/drawingml/2006/picture">
+                <pic:pic xmlns:pic="http://schemas.openxmlformats.org/drawingml/2006/picture">
+                  <pic:nvPicPr>
+                    <pic:cNvPr id="2" name="Picture 2" descr="A screenshot of a computer&#10;&#10;Description automatically generated"/>
+                    <pic:cNvPicPr/>
+                  </pic:nvPicPr>
+                  <pic:blipFill>
+                    <a:blip r:embed="rId7" cstate="print">
+                      <a:extLst>
+                        <a:ext uri="{28A0092B-C50C-407E-A947-70E740481C1C}">
+                          <a14:useLocalDpi xmlns:a14="http://schemas.microsoft.com/office/drawing/2010/main" val="0"/>
+                        </a:ext>
+                      </a:extLst>
+                    </a:blip>
+                    <a:stretch>
+                      <a:fillRect/>
+                    </a:stretch>
+                  </pic:blipFill>
+                  <pic:spPr>
+                    <a:xfrm>
+                      <a:off x="0" y="0"/>
+                      <a:ext cx="5564555" cy="3130062"/>
+                    </a:xfrm>
+                    <a:prstGeom prst="rect">
+                      <a:avLst/>
+                    </a:prstGeom>
+                  </pic:spPr>
+                </pic:pic>
+              </a:graphicData>
+            </a:graphic>
+          </wp:inline>
+        </w:drawing>
+      </w:r>
+      <w:r>
+        <w:rPr>
+          <w:b/>
+          <w:noProof/>
+          <w:szCs w:val="24"/>
+        </w:rPr>
+        <w:drawing>
+          <wp:inline distT="0" distB="0" distL="0" distR="0" wp14:anchorId="4EB83D77" wp14:editId="70500BE4">
+            <wp:extent cx="5516880" cy="3103245"/>
+            <wp:effectExtent l="0" t="0" r="7620" b="1905"/>
+            <wp:docPr id="3" name="Picture 3" descr="Text&#10;&#10;Description automatically generated"/>
+            <wp:cNvGraphicFramePr>
+              <a:graphicFrameLocks xmlns:a="http://schemas.openxmlformats.org/drawingml/2006/main" noChangeAspect="1"/>
+            </wp:cNvGraphicFramePr>
+            <a:graphic xmlns:a="http://schemas.openxmlformats.org/drawingml/2006/main">
+              <a:graphicData uri="http://schemas.openxmlformats.org/drawingml/2006/picture">
+                <pic:pic xmlns:pic="http://schemas.openxmlformats.org/drawingml/2006/picture">
+                  <pic:nvPicPr>
+                    <pic:cNvPr id="3" name="Picture 3" descr="Text&#10;&#10;Description automatically generated"/>
+                    <pic:cNvPicPr/>
+                  </pic:nvPicPr>
+                  <pic:blipFill>
+                    <a:blip r:embed="rId8" cstate="print">
+                      <a:extLst>
+                        <a:ext uri="{28A0092B-C50C-407E-A947-70E740481C1C}">
+                          <a14:useLocalDpi xmlns:a14="http://schemas.microsoft.com/office/drawing/2010/main" val="0"/>
+                        </a:ext>
+                      </a:extLst>
+                    </a:blip>
+                    <a:stretch>
+                      <a:fillRect/>
+                    </a:stretch>
+                  </pic:blipFill>
+                  <pic:spPr>
+                    <a:xfrm>
+                      <a:off x="0" y="0"/>
+                      <a:ext cx="5524677" cy="3107631"/>
+                    </a:xfrm>
+                    <a:prstGeom prst="rect">
+                      <a:avLst/>
+                    </a:prstGeom>
+                  </pic:spPr>
+                </pic:pic>
+              </a:graphicData>
+            </a:graphic>
+          </wp:inline>
+        </w:drawing>
+      </w:r>
+      <w:r>
+        <w:rPr>
+          <w:b/>
+          <w:noProof/>
+          <w:szCs w:val="24"/>
+        </w:rPr>
+        <w:lastRenderedPageBreak/>
+        <w:drawing>
+          <wp:inline distT="0" distB="0" distL="0" distR="0" wp14:anchorId="5B624F9E" wp14:editId="753F9103">
+            <wp:extent cx="5341620" cy="3004661"/>
+            <wp:effectExtent l="0" t="0" r="0" b="5715"/>
+            <wp:docPr id="4" name="Picture 4" descr="A screenshot of a computer&#10;&#10;Description automatically generated"/>
+            <wp:cNvGraphicFramePr>
+              <a:graphicFrameLocks xmlns:a="http://schemas.openxmlformats.org/drawingml/2006/main" noChangeAspect="1"/>
+            </wp:cNvGraphicFramePr>
+            <a:graphic xmlns:a="http://schemas.openxmlformats.org/drawingml/2006/main">
+              <a:graphicData uri="http://schemas.openxmlformats.org/drawingml/2006/picture">
+                <pic:pic xmlns:pic="http://schemas.openxmlformats.org/drawingml/2006/picture">
+                  <pic:nvPicPr>
+                    <pic:cNvPr id="4" name="Picture 4" descr="A screenshot of a computer&#10;&#10;Description automatically generated"/>
+                    <pic:cNvPicPr/>
+                  </pic:nvPicPr>
+                  <pic:blipFill>
+                    <a:blip r:embed="rId9" cstate="print">
+                      <a:extLst>
+                        <a:ext uri="{28A0092B-C50C-407E-A947-70E740481C1C}">
+                          <a14:useLocalDpi xmlns:a14="http://schemas.microsoft.com/office/drawing/2010/main" val="0"/>
+                        </a:ext>
+                      </a:extLst>
+                    </a:blip>
+                    <a:stretch>
+                      <a:fillRect/>
+                    </a:stretch>
+                  </pic:blipFill>
+                  <pic:spPr>
+                    <a:xfrm>
+                      <a:off x="0" y="0"/>
+                      <a:ext cx="5350037" cy="3009396"/>
+                    </a:xfrm>
+                    <a:prstGeom prst="rect">
+                      <a:avLst/>
+                    </a:prstGeom>
+                  </pic:spPr>
+                </pic:pic>
+              </a:graphicData>
+            </a:graphic>
+          </wp:inline>
+        </w:drawing>
+      </w:r>
+      <w:r>
+        <w:rPr>
+          <w:b/>
+          <w:noProof/>
+          <w:szCs w:val="24"/>
+        </w:rPr>
+        <w:drawing>
+          <wp:inline distT="0" distB="0" distL="0" distR="0" wp14:anchorId="68814FC4" wp14:editId="5582CF57">
+            <wp:extent cx="5234940" cy="2944654"/>
+            <wp:effectExtent l="0" t="0" r="3810" b="8255"/>
+            <wp:docPr id="5" name="Picture 5" descr="A screenshot of a computer&#10;&#10;Description automatically generated"/>
+            <wp:cNvGraphicFramePr>
+              <a:graphicFrameLocks xmlns:a="http://schemas.openxmlformats.org/drawingml/2006/main" noChangeAspect="1"/>
+            </wp:cNvGraphicFramePr>
+            <a:graphic xmlns:a="http://schemas.openxmlformats.org/drawingml/2006/main">
+              <a:graphicData uri="http://schemas.openxmlformats.org/drawingml/2006/picture">
+                <pic:pic xmlns:pic="http://schemas.openxmlformats.org/drawingml/2006/picture">
+                  <pic:nvPicPr>
+                    <pic:cNvPr id="5" name="Picture 5" descr="A screenshot of a computer&#10;&#10;Description automatically generated"/>
+                    <pic:cNvPicPr/>
+                  </pic:nvPicPr>
+                  <pic:blipFill>
+                    <a:blip r:embed="rId10" cstate="print">
+                      <a:extLst>
+                        <a:ext uri="{28A0092B-C50C-407E-A947-70E740481C1C}">
+                          <a14:useLocalDpi xmlns:a14="http://schemas.microsoft.com/office/drawing/2010/main" val="0"/>
+                        </a:ext>
+                      </a:extLst>
+                    </a:blip>
+                    <a:stretch>
+                      <a:fillRect/>
+                    </a:stretch>
+                  </pic:blipFill>
+                  <pic:spPr>
+                    <a:xfrm>
+                      <a:off x="0" y="0"/>
+                      <a:ext cx="5244475" cy="2950017"/>
+                    </a:xfrm>
+                    <a:prstGeom prst="rect">
+                      <a:avLst/>
+                    </a:prstGeom>
+                  </pic:spPr>
+                </pic:pic>
+              </a:graphicData>
+            </a:graphic>
+          </wp:inline>
+        </w:drawing>
+      </w:r>
+      <w:r>
+        <w:rPr>
+          <w:b/>
+          <w:noProof/>
+          <w:szCs w:val="24"/>
+        </w:rPr>
+        <w:lastRenderedPageBreak/>
+        <w:drawing>
+          <wp:inline distT="0" distB="0" distL="0" distR="0" wp14:anchorId="11BDAB7B" wp14:editId="6A71F5A8">
+            <wp:extent cx="5372100" cy="3021806"/>
+            <wp:effectExtent l="0" t="0" r="0" b="7620"/>
+            <wp:docPr id="6" name="Picture 6" descr="Text&#10;&#10;Description automatically generated"/>
+            <wp:cNvGraphicFramePr>
+              <a:graphicFrameLocks xmlns:a="http://schemas.openxmlformats.org/drawingml/2006/main" noChangeAspect="1"/>
+            </wp:cNvGraphicFramePr>
+            <a:graphic xmlns:a="http://schemas.openxmlformats.org/drawingml/2006/main">
+              <a:graphicData uri="http://schemas.openxmlformats.org/drawingml/2006/picture">
+                <pic:pic xmlns:pic="http://schemas.openxmlformats.org/drawingml/2006/picture">
+                  <pic:nvPicPr>
+                    <pic:cNvPr id="6" name="Picture 6" descr="Text&#10;&#10;Description automatically generated"/>
+                    <pic:cNvPicPr/>
+                  </pic:nvPicPr>
+                  <pic:blipFill>
+                    <a:blip r:embed="rId11" cstate="print">
+                      <a:extLst>
+                        <a:ext uri="{28A0092B-C50C-407E-A947-70E740481C1C}">
+                          <a14:useLocalDpi xmlns:a14="http://schemas.microsoft.com/office/drawing/2010/main" val="0"/>
+                        </a:ext>
+                      </a:extLst>
+                    </a:blip>
+                    <a:stretch>
+                      <a:fillRect/>
+                    </a:stretch>
+                  </pic:blipFill>
+                  <pic:spPr>
+                    <a:xfrm>
+                      <a:off x="0" y="0"/>
+                      <a:ext cx="5374035" cy="3022894"/>
+                    </a:xfrm>
+                    <a:prstGeom prst="rect">
+                      <a:avLst/>
+                    </a:prstGeom>
+                  </pic:spPr>
+                </pic:pic>
+              </a:graphicData>
+            </a:graphic>
+          </wp:inline>
+        </w:drawing>
+      </w:r>
+      <w:r>
+        <w:rPr>
+          <w:b/>
+          <w:noProof/>
+          <w:szCs w:val="24"/>
+        </w:rPr>
+        <w:drawing>
+          <wp:inline distT="0" distB="0" distL="0" distR="0" wp14:anchorId="5C3CDCC9" wp14:editId="35A4BF5F">
+            <wp:extent cx="5415280" cy="3046095"/>
+            <wp:effectExtent l="0" t="0" r="0" b="1905"/>
+            <wp:docPr id="7" name="Picture 7" descr="Text&#10;&#10;Description automatically generated"/>
+            <wp:cNvGraphicFramePr>
+              <a:graphicFrameLocks xmlns:a="http://schemas.openxmlformats.org/drawingml/2006/main" noChangeAspect="1"/>
+            </wp:cNvGraphicFramePr>
+            <a:graphic xmlns:a="http://schemas.openxmlformats.org/drawingml/2006/main">
+              <a:graphicData uri="http://schemas.openxmlformats.org/drawingml/2006/picture">
+                <pic:pic xmlns:pic="http://schemas.openxmlformats.org/drawingml/2006/picture">
+                  <pic:nvPicPr>
+                    <pic:cNvPr id="7" name="Picture 7" descr="Text&#10;&#10;Description automatically generated"/>
+                    <pic:cNvPicPr/>
+                  </pic:nvPicPr>
+                  <pic:blipFill>
+                    <a:blip r:embed="rId12" cstate="print">
+                      <a:extLst>
+                        <a:ext uri="{28A0092B-C50C-407E-A947-70E740481C1C}">
+                          <a14:useLocalDpi xmlns:a14="http://schemas.microsoft.com/office/drawing/2010/main" val="0"/>
+                        </a:ext>
+                      </a:extLst>
+                    </a:blip>
+                    <a:stretch>
+                      <a:fillRect/>
+                    </a:stretch>
+                  </pic:blipFill>
+                  <pic:spPr>
+                    <a:xfrm>
+                      <a:off x="0" y="0"/>
+                      <a:ext cx="5417559" cy="3047377"/>
+                    </a:xfrm>
+                    <a:prstGeom prst="rect">
+                      <a:avLst/>
+                    </a:prstGeom>
+                  </pic:spPr>
+                </pic:pic>
+              </a:graphicData>
+            </a:graphic>
+          </wp:inline>
+        </w:drawing>
+      </w:r>
+      <w:r>
+        <w:rPr>
+          <w:b/>
+          <w:noProof/>
+          <w:szCs w:val="24"/>
+        </w:rPr>
+        <w:lastRenderedPageBreak/>
+        <w:drawing>
+          <wp:inline distT="0" distB="0" distL="0" distR="0" wp14:anchorId="3A24F52B" wp14:editId="4E54CB69">
+            <wp:extent cx="5279813" cy="2969895"/>
+            <wp:effectExtent l="0" t="0" r="0" b="1905"/>
+            <wp:docPr id="8" name="Picture 8" descr="A screenshot of a computer&#10;&#10;Description automatically generated"/>
+            <wp:cNvGraphicFramePr>
+              <a:graphicFrameLocks xmlns:a="http://schemas.openxmlformats.org/drawingml/2006/main" noChangeAspect="1"/>
+            </wp:cNvGraphicFramePr>
+            <a:graphic xmlns:a="http://schemas.openxmlformats.org/drawingml/2006/main">
+              <a:graphicData uri="http://schemas.openxmlformats.org/drawingml/2006/picture">
+                <pic:pic xmlns:pic="http://schemas.openxmlformats.org/drawingml/2006/picture">
+                  <pic:nvPicPr>
+                    <pic:cNvPr id="8" name="Picture 8" descr="A screenshot of a computer&#10;&#10;Description automatically generated"/>
+                    <pic:cNvPicPr/>
+                  </pic:nvPicPr>
+                  <pic:blipFill>
+                    <a:blip r:embed="rId13" cstate="print">
+                      <a:extLst>
+                        <a:ext uri="{28A0092B-C50C-407E-A947-70E740481C1C}">
+                          <a14:useLocalDpi xmlns:a14="http://schemas.microsoft.com/office/drawing/2010/main" val="0"/>
+                        </a:ext>
+                      </a:extLst>
+                    </a:blip>
+                    <a:stretch>
+                      <a:fillRect/>
+                    </a:stretch>
+                  </pic:blipFill>
+                  <pic:spPr>
+                    <a:xfrm>
+                      <a:off x="0" y="0"/>
+                      <a:ext cx="5282109" cy="2971187"/>
+                    </a:xfrm>
+                    <a:prstGeom prst="rect">
+                      <a:avLst/>
+                    </a:prstGeom>
+                  </pic:spPr>
+                </pic:pic>
+              </a:graphicData>
+            </a:graphic>
+          </wp:inline>
+        </w:drawing>
+      </w:r>
+      <w:r>
+        <w:rPr>
+          <w:b/>
+          <w:noProof/>
+          <w:szCs w:val="24"/>
+        </w:rPr>
+        <w:drawing>
+          <wp:inline distT="0" distB="0" distL="0" distR="0" wp14:anchorId="6AF3B834" wp14:editId="7ADA3D44">
+            <wp:extent cx="5279390" cy="2969657"/>
+            <wp:effectExtent l="0" t="0" r="0" b="2540"/>
+            <wp:docPr id="9" name="Picture 9" descr="A screenshot of a computer&#10;&#10;Description automatically generated"/>
+            <wp:cNvGraphicFramePr>
+              <a:graphicFrameLocks xmlns:a="http://schemas.openxmlformats.org/drawingml/2006/main" noChangeAspect="1"/>
+            </wp:cNvGraphicFramePr>
+            <a:graphic xmlns:a="http://schemas.openxmlformats.org/drawingml/2006/main">
+              <a:graphicData uri="http://schemas.openxmlformats.org/drawingml/2006/picture">
+                <pic:pic xmlns:pic="http://schemas.openxmlformats.org/drawingml/2006/picture">
+                  <pic:nvPicPr>
+                    <pic:cNvPr id="9" name="Picture 9" descr="A screenshot of a computer&#10;&#10;Description automatically generated"/>
+                    <pic:cNvPicPr/>
+                  </pic:nvPicPr>
+                  <pic:blipFill>
+                    <a:blip r:embed="rId14" cstate="print">
+                      <a:extLst>
+                        <a:ext uri="{28A0092B-C50C-407E-A947-70E740481C1C}">
+                          <a14:useLocalDpi xmlns:a14="http://schemas.microsoft.com/office/drawing/2010/main" val="0"/>
+                        </a:ext>
+                      </a:extLst>
+                    </a:blip>
+                    <a:stretch>
+                      <a:fillRect/>
+                    </a:stretch>
+                  </pic:blipFill>
+                  <pic:spPr>
+                    <a:xfrm>
+                      <a:off x="0" y="0"/>
+                      <a:ext cx="5302641" cy="2982736"/>
+                    </a:xfrm>
+                    <a:prstGeom prst="rect">
+                      <a:avLst/>
+                    </a:prstGeom>
+                  </pic:spPr>
+                </pic:pic>
+              </a:graphicData>
+            </a:graphic>
+          </wp:inline>
+        </w:drawing>
+      </w:r>
+      <w:r>
+        <w:rPr>
+          <w:b/>
+          <w:noProof/>
+          <w:szCs w:val="24"/>
+        </w:rPr>
+        <w:lastRenderedPageBreak/>
+        <w:drawing>
+          <wp:inline distT="0" distB="0" distL="0" distR="0" wp14:anchorId="092D151A" wp14:editId="607D39F4">
+            <wp:extent cx="5074920" cy="2854643"/>
+            <wp:effectExtent l="0" t="0" r="0" b="3175"/>
+            <wp:docPr id="10" name="Picture 10" descr="A screenshot of a computer&#10;&#10;Description automatically generated"/>
+            <wp:cNvGraphicFramePr>
+              <a:graphicFrameLocks xmlns:a="http://schemas.openxmlformats.org/drawingml/2006/main" noChangeAspect="1"/>
+            </wp:cNvGraphicFramePr>
+            <a:graphic xmlns:a="http://schemas.openxmlformats.org/drawingml/2006/main">
+              <a:graphicData uri="http://schemas.openxmlformats.org/drawingml/2006/picture">
+                <pic:pic xmlns:pic="http://schemas.openxmlformats.org/drawingml/2006/picture">
+                  <pic:nvPicPr>
+                    <pic:cNvPr id="10" name="Picture 10" descr="A screenshot of a computer&#10;&#10;Description automatically generated"/>
+                    <pic:cNvPicPr/>
+                  </pic:nvPicPr>
+                  <pic:blipFill>
+                    <a:blip r:embed="rId15" cstate="print">
+                      <a:extLst>
+                        <a:ext uri="{28A0092B-C50C-407E-A947-70E740481C1C}">
+                          <a14:useLocalDpi xmlns:a14="http://schemas.microsoft.com/office/drawing/2010/main" val="0"/>
+                        </a:ext>
+                      </a:extLst>
+                    </a:blip>
+                    <a:stretch>
+                      <a:fillRect/>
+                    </a:stretch>
+                  </pic:blipFill>
+                  <pic:spPr>
+                    <a:xfrm>
+                      <a:off x="0" y="0"/>
+                      <a:ext cx="5084208" cy="2859868"/>
+                    </a:xfrm>
+                    <a:prstGeom prst="rect">
+                      <a:avLst/>
+                    </a:prstGeom>
+                  </pic:spPr>
+                </pic:pic>
+              </a:graphicData>
+            </a:graphic>
+          </wp:inline>
+        </w:drawing>
+      </w:r>
+    </w:p>
+    <w:p>
+      <w:pPr>
+        <w:rPr>
+          <w:b/>
+          <w:szCs w:val="24"/>
+        </w:rPr>
+      </w:pPr>
+    </w:p>
+    <w:p>
+      <w:pPr>
+        <w:rPr>
+          <w:b/>
+          <w:szCs w:val="24"/>
+        </w:rPr>
+      </w:pPr>
+      <w:r>
+        <w:rPr>
+          <w:b/>
+          <w:szCs w:val="24"/>
+        </w:rPr>
+        <w:t>Screenshots of Running Application:</w:t>
+      </w:r>
+    </w:p>
+    <w:p>
+      <w:pPr>
+        <w:rPr>
+          <w:b/>
+          <w:szCs w:val="24"/>
+        </w:rPr>
+      </w:pPr>
+      <w:r>
+        <w:rPr>
+          <w:b/>
+          <w:noProof/>
+          <w:szCs w:val="24"/>
+        </w:rPr>
+        <w:drawing>
+          <wp:inline distT="0" distB="0" distL="0" distR="0" wp14:anchorId="2F19D97D" wp14:editId="6D58FBB1">
+            <wp:extent cx="5184987" cy="2916555"/>
+            <wp:effectExtent l="0" t="0" r="0" b="0"/>
+            <wp:docPr id="11" name="Picture 11" descr="Table&#10;&#10;Description automatically generated"/>
+            <wp:cNvGraphicFramePr>
+              <a:graphicFrameLocks xmlns:a="http://schemas.openxmlformats.org/drawingml/2006/main" noChangeAspect="1"/>
+            </wp:cNvGraphicFramePr>
+            <a:graphic xmlns:a="http://schemas.openxmlformats.org/drawingml/2006/main">
+              <a:graphicData uri="http://schemas.openxmlformats.org/drawingml/2006/picture">
+                <pic:pic xmlns:pic="http://schemas.openxmlformats.org/drawingml/2006/picture">
+                  <pic:nvPicPr>
+                    <pic:cNvPr id="11" name="Picture 11" descr="Table&#10;&#10;Description automatically generated"/>
+                    <pic:cNvPicPr/>
+                  </pic:nvPicPr>
+                  <pic:blipFill>
+                    <a:blip r:embed="rId16" cstate="print">
+                      <a:extLst>
+                        <a:ext uri="{28A0092B-C50C-407E-A947-70E740481C1C}">
+                          <a14:useLocalDpi xmlns:a14="http://schemas.microsoft.com/office/drawing/2010/main" val="0"/>
+                        </a:ext>
+                      </a:extLst>
+                    </a:blip>
+                    <a:stretch>
+                      <a:fillRect/>
+                    </a:stretch>
+                  </pic:blipFill>
+                  <pic:spPr>
+                    <a:xfrm>
+                      <a:off x="0" y="0"/>
+                      <a:ext cx="5191633" cy="2920294"/>
+                    </a:xfrm>
+                    <a:prstGeom prst="rect">
+                      <a:avLst/>
+                    </a:prstGeom>
+                  </pic:spPr>
+                </pic:pic>
+              </a:graphicData>
+            </a:graphic>
+          </wp:inline>
+        </w:drawing>
+      </w:r>
+    </w:p>
+    <w:p>
+      <w:pPr>
+        <w:rPr>
+          <w:b/>
+          <w:szCs w:val="24"/>
+        </w:rPr>
+      </w:pPr>
+    </w:p>
+    <w:p>
+      <w:pPr>
+        <w:rPr>
+          <w:b/>
+          <w:szCs w:val="24"/>
+        </w:rPr>
+      </w:pPr>
+      <w:r>
+        <w:rPr>
+          <w:b/>
           <w:szCs w:val="24"/>
         </w:rPr>
         <w:t>URL to GitHub Repository:</w:t>
       </w:r>
+    </w:p>
+    <w:p>
+      <w:pPr>
+        <w:rPr>
+          <w:b/>
+          <w:szCs w:val="24"/>
+        </w:rPr>
+      </w:pPr>
+      <w:hyperlink r:id="rId17" w:history="1">
+        <w:r>
+          <w:rPr>
+            <w:rStyle w:val="Hyperlink"/>
+            <w:b/>
+            <w:szCs w:val="24"/>
+          </w:rPr>
+          <w:t>https://github.com/natalie-good</w:t>
+        </w:r>
+        <w:r>
+          <w:rPr>
+            <w:rStyle w:val="Hyperlink"/>
+            <w:b/>
+            <w:szCs w:val="24"/>
+          </w:rPr>
+          <w:t>w</w:t>
+        </w:r>
+        <w:r>
+          <w:rPr>
+            <w:rStyle w:val="Hyperlink"/>
+            <w:b/>
+            <w:szCs w:val="24"/>
+          </w:rPr>
+          <w:t>in/login-and-navigation-app.git</w:t>
+        </w:r>
+      </w:hyperlink>
+    </w:p>
+    <w:p>
+      <w:pPr>
+        <w:rPr>
+          <w:b/>
+          <w:szCs w:val="24"/>
+        </w:rPr>
+      </w:pPr>
     </w:p>
     <w:sectPr>
-      <w:headerReference w:type="default" r:id="rId7"/>
-      <w:footerReference w:type="default" r:id="rId8"/>
+      <w:headerReference w:type="default" r:id="rId18"/>
+      <w:footerReference w:type="default" r:id="rId19"/>
       <w:pgSz w:w="12240" w:h="15840"/>
       <w:pgMar w:top="1440" w:right="1440" w:bottom="1440" w:left="1440" w:header="720" w:footer="720" w:gutter="0"/>
       <w:cols w:space="720"/>
@@ -548,7 +1115,7 @@
 </file>
 
 <file path=word/endnotes.xml><?xml version="1.0" encoding="utf-8"?>
-<w:endnotes xmlns:wpc="http://schemas.microsoft.com/office/word/2010/wordprocessingCanvas" xmlns:cx="http://schemas.microsoft.com/office/drawing/2014/chartex" xmlns:cx1="http://schemas.microsoft.com/office/drawing/2015/9/8/chartex" xmlns:cx2="http://schemas.microsoft.com/office/drawing/2015/10/21/chartex" xmlns:cx3="http://schemas.microsoft.com/office/drawing/2016/5/9/chartex" xmlns:cx4="http://schemas.microsoft.com/office/drawing/2016/5/10/chartex" xmlns:cx5="http://schemas.microsoft.com/office/drawing/2016/5/11/chartex" xmlns:cx6="http://schemas.microsoft.com/office/drawing/2016/5/12/chartex" xmlns:cx7="http://schemas.microsoft.com/office/drawing/2016/5/13/chartex" xmlns:cx8="http://schemas.microsoft.com/office/drawing/2016/5/14/chartex" xmlns:mc="http://schemas.openxmlformats.org/markup-compatibility/2006" xmlns:aink="http://schemas.microsoft.com/office/drawing/2016/ink" xmlns:am3d="http://schemas.microsoft.com/office/drawing/2017/model3d" xmlns:o="urn:schemas-microsoft-com:office:office" xmlns:r="http://schemas.openxmlformats.org/officeDocument/2006/relationships" xmlns:m="http://schemas.openxmlformats.org/officeDocument/2006/math" xmlns:v="urn:schemas-microsoft-com:vml" xmlns:wp14="http://schemas.microsoft.com/office/word/2010/wordprocessingDrawing" xmlns:wp="http://schemas.openxmlformats.org/drawingml/2006/wordprocessingDrawing" xmlns:w10="urn:schemas-microsoft-com:office:word" xmlns:w="http://schemas.openxmlformats.org/wordprocessingml/2006/main" xmlns:w14="http://schemas.microsoft.com/office/word/2010/wordml" xmlns:w15="http://schemas.microsoft.com/office/word/2012/wordml" xmlns:w16cex="http://schemas.microsoft.com/office/word/2018/wordml/cex" xmlns:w16cid="http://schemas.microsoft.com/office/word/2016/wordml/cid" xmlns:w16="http://schemas.microsoft.com/office/word/2018/wordml" xmlns:w16sdtdh="http://schemas.microsoft.com/office/word/2020/wordml/sdtdatahash" xmlns:w16se="http://schemas.microsoft.com/office/word/2015/wordml/symex" xmlns:wpg="http://schemas.microsoft.com/office/word/2010/wordprocessingGroup" xmlns:wpi="http://schemas.microsoft.com/office/word/2010/wordprocessingInk" xmlns:wne="http://schemas.microsoft.com/office/word/2006/wordml" xmlns:wps="http://schemas.microsoft.com/office/word/2010/wordprocessingShape" mc:Ignorable="w14 w15 w16se w16cid w16 w16cex w16sdtdh wp14">
+<w:endnotes xmlns:wpc="http://schemas.microsoft.com/office/word/2010/wordprocessingCanvas" xmlns:cx="http://schemas.microsoft.com/office/drawing/2014/chartex" xmlns:cx1="http://schemas.microsoft.com/office/drawing/2015/9/8/chartex" xmlns:cx2="http://schemas.microsoft.com/office/drawing/2015/10/21/chartex" xmlns:cx3="http://schemas.microsoft.com/office/drawing/2016/5/9/chartex" xmlns:cx4="http://schemas.microsoft.com/office/drawing/2016/5/10/chartex" xmlns:cx5="http://schemas.microsoft.com/office/drawing/2016/5/11/chartex" xmlns:cx6="http://schemas.microsoft.com/office/drawing/2016/5/12/chartex" xmlns:cx7="http://schemas.microsoft.com/office/drawing/2016/5/13/chartex" xmlns:cx8="http://schemas.microsoft.com/office/drawing/2016/5/14/chartex" xmlns:mc="http://schemas.openxmlformats.org/markup-compatibility/2006" xmlns:aink="http://schemas.microsoft.com/office/drawing/2016/ink" xmlns:am3d="http://schemas.microsoft.com/office/drawing/2017/model3d" xmlns:o="urn:schemas-microsoft-com:office:office" xmlns:oel="http://schemas.microsoft.com/office/2019/extlst" xmlns:r="http://schemas.openxmlformats.org/officeDocument/2006/relationships" xmlns:m="http://schemas.openxmlformats.org/officeDocument/2006/math" xmlns:v="urn:schemas-microsoft-com:vml" xmlns:wp14="http://schemas.microsoft.com/office/word/2010/wordprocessingDrawing" xmlns:wp="http://schemas.openxmlformats.org/drawingml/2006/wordprocessingDrawing" xmlns:w10="urn:schemas-microsoft-com:office:word" xmlns:w="http://schemas.openxmlformats.org/wordprocessingml/2006/main" xmlns:w14="http://schemas.microsoft.com/office/word/2010/wordml" xmlns:w15="http://schemas.microsoft.com/office/word/2012/wordml" xmlns:w16cex="http://schemas.microsoft.com/office/word/2018/wordml/cex" xmlns:w16cid="http://schemas.microsoft.com/office/word/2016/wordml/cid" xmlns:w16="http://schemas.microsoft.com/office/word/2018/wordml" xmlns:w16sdtdh="http://schemas.microsoft.com/office/word/2020/wordml/sdtdatahash" xmlns:w16se="http://schemas.microsoft.com/office/word/2015/wordml/symex" xmlns:wpg="http://schemas.microsoft.com/office/word/2010/wordprocessingGroup" xmlns:wpi="http://schemas.microsoft.com/office/word/2010/wordprocessingInk" xmlns:wne="http://schemas.microsoft.com/office/word/2006/wordml" xmlns:wps="http://schemas.microsoft.com/office/word/2010/wordprocessingShape" mc:Ignorable="w14 w15 w16se w16cid w16 w16cex w16sdtdh wp14">
   <w:endnote w:type="separator" w:id="-1">
     <w:p>
       <w:pPr>
@@ -573,7 +1140,7 @@
 </file>
 
 <file path=word/footer1.xml><?xml version="1.0" encoding="utf-8"?>
-<w:ftr xmlns:wpc="http://schemas.microsoft.com/office/word/2010/wordprocessingCanvas" xmlns:cx="http://schemas.microsoft.com/office/drawing/2014/chartex" xmlns:cx1="http://schemas.microsoft.com/office/drawing/2015/9/8/chartex" xmlns:cx2="http://schemas.microsoft.com/office/drawing/2015/10/21/chartex" xmlns:cx3="http://schemas.microsoft.com/office/drawing/2016/5/9/chartex" xmlns:cx4="http://schemas.microsoft.com/office/drawing/2016/5/10/chartex" xmlns:cx5="http://schemas.microsoft.com/office/drawing/2016/5/11/chartex" xmlns:cx6="http://schemas.microsoft.com/office/drawing/2016/5/12/chartex" xmlns:cx7="http://schemas.microsoft.com/office/drawing/2016/5/13/chartex" xmlns:cx8="http://schemas.microsoft.com/office/drawing/2016/5/14/chartex" xmlns:mc="http://schemas.openxmlformats.org/markup-compatibility/2006" xmlns:aink="http://schemas.microsoft.com/office/drawing/2016/ink" xmlns:am3d="http://schemas.microsoft.com/office/drawing/2017/model3d" xmlns:o="urn:schemas-microsoft-com:office:office" xmlns:r="http://schemas.openxmlformats.org/officeDocument/2006/relationships" xmlns:m="http://schemas.openxmlformats.org/officeDocument/2006/math" xmlns:v="urn:schemas-microsoft-com:vml" xmlns:wp14="http://schemas.microsoft.com/office/word/2010/wordprocessingDrawing" xmlns:wp="http://schemas.openxmlformats.org/drawingml/2006/wordprocessingDrawing" xmlns:w10="urn:schemas-microsoft-com:office:word" xmlns:w="http://schemas.openxmlformats.org/wordprocessingml/2006/main" xmlns:w14="http://schemas.microsoft.com/office/word/2010/wordml" xmlns:w15="http://schemas.microsoft.com/office/word/2012/wordml" xmlns:w16cex="http://schemas.microsoft.com/office/word/2018/wordml/cex" xmlns:w16cid="http://schemas.microsoft.com/office/word/2016/wordml/cid" xmlns:w16="http://schemas.microsoft.com/office/word/2018/wordml" xmlns:w16sdtdh="http://schemas.microsoft.com/office/word/2020/wordml/sdtdatahash" xmlns:w16se="http://schemas.microsoft.com/office/word/2015/wordml/symex" xmlns:wpg="http://schemas.microsoft.com/office/word/2010/wordprocessingGroup" xmlns:wpi="http://schemas.microsoft.com/office/word/2010/wordprocessingInk" xmlns:wne="http://schemas.microsoft.com/office/word/2006/wordml" xmlns:wps="http://schemas.microsoft.com/office/word/2010/wordprocessingShape" mc:Ignorable="w14 w15 w16se w16cid w16 w16cex w16sdtdh wp14">
+<w:ftr xmlns:wpc="http://schemas.microsoft.com/office/word/2010/wordprocessingCanvas" xmlns:cx="http://schemas.microsoft.com/office/drawing/2014/chartex" xmlns:cx1="http://schemas.microsoft.com/office/drawing/2015/9/8/chartex" xmlns:cx2="http://schemas.microsoft.com/office/drawing/2015/10/21/chartex" xmlns:cx3="http://schemas.microsoft.com/office/drawing/2016/5/9/chartex" xmlns:cx4="http://schemas.microsoft.com/office/drawing/2016/5/10/chartex" xmlns:cx5="http://schemas.microsoft.com/office/drawing/2016/5/11/chartex" xmlns:cx6="http://schemas.microsoft.com/office/drawing/2016/5/12/chartex" xmlns:cx7="http://schemas.microsoft.com/office/drawing/2016/5/13/chartex" xmlns:cx8="http://schemas.microsoft.com/office/drawing/2016/5/14/chartex" xmlns:mc="http://schemas.openxmlformats.org/markup-compatibility/2006" xmlns:aink="http://schemas.microsoft.com/office/drawing/2016/ink" xmlns:am3d="http://schemas.microsoft.com/office/drawing/2017/model3d" xmlns:o="urn:schemas-microsoft-com:office:office" xmlns:oel="http://schemas.microsoft.com/office/2019/extlst" xmlns:r="http://schemas.openxmlformats.org/officeDocument/2006/relationships" xmlns:m="http://schemas.openxmlformats.org/officeDocument/2006/math" xmlns:v="urn:schemas-microsoft-com:vml" xmlns:wp14="http://schemas.microsoft.com/office/word/2010/wordprocessingDrawing" xmlns:wp="http://schemas.openxmlformats.org/drawingml/2006/wordprocessingDrawing" xmlns:w10="urn:schemas-microsoft-com:office:word" xmlns:w="http://schemas.openxmlformats.org/wordprocessingml/2006/main" xmlns:w14="http://schemas.microsoft.com/office/word/2010/wordml" xmlns:w15="http://schemas.microsoft.com/office/word/2012/wordml" xmlns:w16cex="http://schemas.microsoft.com/office/word/2018/wordml/cex" xmlns:w16cid="http://schemas.microsoft.com/office/word/2016/wordml/cid" xmlns:w16="http://schemas.microsoft.com/office/word/2018/wordml" xmlns:w16sdtdh="http://schemas.microsoft.com/office/word/2020/wordml/sdtdatahash" xmlns:w16se="http://schemas.microsoft.com/office/word/2015/wordml/symex" xmlns:wpg="http://schemas.microsoft.com/office/word/2010/wordprocessingGroup" xmlns:wpi="http://schemas.microsoft.com/office/word/2010/wordprocessingInk" xmlns:wne="http://schemas.microsoft.com/office/word/2006/wordml" xmlns:wps="http://schemas.microsoft.com/office/word/2010/wordprocessingShape" mc:Ignorable="w14 w15 w16se w16cid w16 w16cex w16sdtdh wp14">
   <w:p>
     <w:pPr>
       <w:pStyle w:val="Footer"/>
@@ -583,7 +1150,7 @@
 </file>
 
 <file path=word/footnotes.xml><?xml version="1.0" encoding="utf-8"?>
-<w:footnotes xmlns:wpc="http://schemas.microsoft.com/office/word/2010/wordprocessingCanvas" xmlns:cx="http://schemas.microsoft.com/office/drawing/2014/chartex" xmlns:cx1="http://schemas.microsoft.com/office/drawing/2015/9/8/chartex" xmlns:cx2="http://schemas.microsoft.com/office/drawing/2015/10/21/chartex" xmlns:cx3="http://schemas.microsoft.com/office/drawing/2016/5/9/chartex" xmlns:cx4="http://schemas.microsoft.com/office/drawing/2016/5/10/chartex" xmlns:cx5="http://schemas.microsoft.com/office/drawing/2016/5/11/chartex" xmlns:cx6="http://schemas.microsoft.com/office/drawing/2016/5/12/chartex" xmlns:cx7="http://schemas.microsoft.com/office/drawing/2016/5/13/chartex" xmlns:cx8="http://schemas.microsoft.com/office/drawing/2016/5/14/chartex" xmlns:mc="http://schemas.openxmlformats.org/markup-compatibility/2006" xmlns:aink="http://schemas.microsoft.com/office/drawing/2016/ink" xmlns:am3d="http://schemas.microsoft.com/office/drawing/2017/model3d" xmlns:o="urn:schemas-microsoft-com:office:office" xmlns:r="http://schemas.openxmlformats.org/officeDocument/2006/relationships" xmlns:m="http://schemas.openxmlformats.org/officeDocument/2006/math" xmlns:v="urn:schemas-microsoft-com:vml" xmlns:wp14="http://schemas.microsoft.com/office/word/2010/wordprocessingDrawing" xmlns:wp="http://schemas.openxmlformats.org/drawingml/2006/wordprocessingDrawing" xmlns:w10="urn:schemas-microsoft-com:office:word" xmlns:w="http://schemas.openxmlformats.org/wordprocessingml/2006/main" xmlns:w14="http://schemas.microsoft.com/office/word/2010/wordml" xmlns:w15="http://schemas.microsoft.com/office/word/2012/wordml" xmlns:w16cex="http://schemas.microsoft.com/office/word/2018/wordml/cex" xmlns:w16cid="http://schemas.microsoft.com/office/word/2016/wordml/cid" xmlns:w16="http://schemas.microsoft.com/office/word/2018/wordml" xmlns:w16sdtdh="http://schemas.microsoft.com/office/word/2020/wordml/sdtdatahash" xmlns:w16se="http://schemas.microsoft.com/office/word/2015/wordml/symex" xmlns:wpg="http://schemas.microsoft.com/office/word/2010/wordprocessingGroup" xmlns:wpi="http://schemas.microsoft.com/office/word/2010/wordprocessingInk" xmlns:wne="http://schemas.microsoft.com/office/word/2006/wordml" xmlns:wps="http://schemas.microsoft.com/office/word/2010/wordprocessingShape" mc:Ignorable="w14 w15 w16se w16cid w16 w16cex w16sdtdh wp14">
+<w:footnotes xmlns:wpc="http://schemas.microsoft.com/office/word/2010/wordprocessingCanvas" xmlns:cx="http://schemas.microsoft.com/office/drawing/2014/chartex" xmlns:cx1="http://schemas.microsoft.com/office/drawing/2015/9/8/chartex" xmlns:cx2="http://schemas.microsoft.com/office/drawing/2015/10/21/chartex" xmlns:cx3="http://schemas.microsoft.com/office/drawing/2016/5/9/chartex" xmlns:cx4="http://schemas.microsoft.com/office/drawing/2016/5/10/chartex" xmlns:cx5="http://schemas.microsoft.com/office/drawing/2016/5/11/chartex" xmlns:cx6="http://schemas.microsoft.com/office/drawing/2016/5/12/chartex" xmlns:cx7="http://schemas.microsoft.com/office/drawing/2016/5/13/chartex" xmlns:cx8="http://schemas.microsoft.com/office/drawing/2016/5/14/chartex" xmlns:mc="http://schemas.openxmlformats.org/markup-compatibility/2006" xmlns:aink="http://schemas.microsoft.com/office/drawing/2016/ink" xmlns:am3d="http://schemas.microsoft.com/office/drawing/2017/model3d" xmlns:o="urn:schemas-microsoft-com:office:office" xmlns:oel="http://schemas.microsoft.com/office/2019/extlst" xmlns:r="http://schemas.openxmlformats.org/officeDocument/2006/relationships" xmlns:m="http://schemas.openxmlformats.org/officeDocument/2006/math" xmlns:v="urn:schemas-microsoft-com:vml" xmlns:wp14="http://schemas.microsoft.com/office/word/2010/wordprocessingDrawing" xmlns:wp="http://schemas.openxmlformats.org/drawingml/2006/wordprocessingDrawing" xmlns:w10="urn:schemas-microsoft-com:office:word" xmlns:w="http://schemas.openxmlformats.org/wordprocessingml/2006/main" xmlns:w14="http://schemas.microsoft.com/office/word/2010/wordml" xmlns:w15="http://schemas.microsoft.com/office/word/2012/wordml" xmlns:w16cex="http://schemas.microsoft.com/office/word/2018/wordml/cex" xmlns:w16cid="http://schemas.microsoft.com/office/word/2016/wordml/cid" xmlns:w16="http://schemas.microsoft.com/office/word/2018/wordml" xmlns:w16sdtdh="http://schemas.microsoft.com/office/word/2020/wordml/sdtdatahash" xmlns:w16se="http://schemas.microsoft.com/office/word/2015/wordml/symex" xmlns:wpg="http://schemas.microsoft.com/office/word/2010/wordprocessingGroup" xmlns:wpi="http://schemas.microsoft.com/office/word/2010/wordprocessingInk" xmlns:wne="http://schemas.microsoft.com/office/word/2006/wordml" xmlns:wps="http://schemas.microsoft.com/office/word/2010/wordprocessingShape" mc:Ignorable="w14 w15 w16se w16cid w16 w16cex w16sdtdh wp14">
   <w:footnote w:type="separator" w:id="-1">
     <w:p>
       <w:pPr>
@@ -608,7 +1175,7 @@
 </file>
 
 <file path=word/header1.xml><?xml version="1.0" encoding="utf-8"?>
-<w:hdr xmlns:wpc="http://schemas.microsoft.com/office/word/2010/wordprocessingCanvas" xmlns:cx="http://schemas.microsoft.com/office/drawing/2014/chartex" xmlns:cx1="http://schemas.microsoft.com/office/drawing/2015/9/8/chartex" xmlns:cx2="http://schemas.microsoft.com/office/drawing/2015/10/21/chartex" xmlns:cx3="http://schemas.microsoft.com/office/drawing/2016/5/9/chartex" xmlns:cx4="http://schemas.microsoft.com/office/drawing/2016/5/10/chartex" xmlns:cx5="http://schemas.microsoft.com/office/drawing/2016/5/11/chartex" xmlns:cx6="http://schemas.microsoft.com/office/drawing/2016/5/12/chartex" xmlns:cx7="http://schemas.microsoft.com/office/drawing/2016/5/13/chartex" xmlns:cx8="http://schemas.microsoft.com/office/drawing/2016/5/14/chartex" xmlns:mc="http://schemas.openxmlformats.org/markup-compatibility/2006" xmlns:aink="http://schemas.microsoft.com/office/drawing/2016/ink" xmlns:am3d="http://schemas.microsoft.com/office/drawing/2017/model3d" xmlns:o="urn:schemas-microsoft-com:office:office" xmlns:r="http://schemas.openxmlformats.org/officeDocument/2006/relationships" xmlns:m="http://schemas.openxmlformats.org/officeDocument/2006/math" xmlns:v="urn:schemas-microsoft-com:vml" xmlns:wp14="http://schemas.microsoft.com/office/word/2010/wordprocessingDrawing" xmlns:wp="http://schemas.openxmlformats.org/drawingml/2006/wordprocessingDrawing" xmlns:w10="urn:schemas-microsoft-com:office:word" xmlns:w="http://schemas.openxmlformats.org/wordprocessingml/2006/main" xmlns:w14="http://schemas.microsoft.com/office/word/2010/wordml" xmlns:w15="http://schemas.microsoft.com/office/word/2012/wordml" xmlns:w16cex="http://schemas.microsoft.com/office/word/2018/wordml/cex" xmlns:w16cid="http://schemas.microsoft.com/office/word/2016/wordml/cid" xmlns:w16="http://schemas.microsoft.com/office/word/2018/wordml" xmlns:w16sdtdh="http://schemas.microsoft.com/office/word/2020/wordml/sdtdatahash" xmlns:w16se="http://schemas.microsoft.com/office/word/2015/wordml/symex" xmlns:wpg="http://schemas.microsoft.com/office/word/2010/wordprocessingGroup" xmlns:wpi="http://schemas.microsoft.com/office/word/2010/wordprocessingInk" xmlns:wne="http://schemas.microsoft.com/office/word/2006/wordml" xmlns:wps="http://schemas.microsoft.com/office/word/2010/wordprocessingShape" mc:Ignorable="w14 w15 w16se w16cid w16 w16cex w16sdtdh wp14">
+<w:hdr xmlns:wpc="http://schemas.microsoft.com/office/word/2010/wordprocessingCanvas" xmlns:cx="http://schemas.microsoft.com/office/drawing/2014/chartex" xmlns:cx1="http://schemas.microsoft.com/office/drawing/2015/9/8/chartex" xmlns:cx2="http://schemas.microsoft.com/office/drawing/2015/10/21/chartex" xmlns:cx3="http://schemas.microsoft.com/office/drawing/2016/5/9/chartex" xmlns:cx4="http://schemas.microsoft.com/office/drawing/2016/5/10/chartex" xmlns:cx5="http://schemas.microsoft.com/office/drawing/2016/5/11/chartex" xmlns:cx6="http://schemas.microsoft.com/office/drawing/2016/5/12/chartex" xmlns:cx7="http://schemas.microsoft.com/office/drawing/2016/5/13/chartex" xmlns:cx8="http://schemas.microsoft.com/office/drawing/2016/5/14/chartex" xmlns:mc="http://schemas.openxmlformats.org/markup-compatibility/2006" xmlns:aink="http://schemas.microsoft.com/office/drawing/2016/ink" xmlns:am3d="http://schemas.microsoft.com/office/drawing/2017/model3d" xmlns:o="urn:schemas-microsoft-com:office:office" xmlns:oel="http://schemas.microsoft.com/office/2019/extlst" xmlns:r="http://schemas.openxmlformats.org/officeDocument/2006/relationships" xmlns:m="http://schemas.openxmlformats.org/officeDocument/2006/math" xmlns:v="urn:schemas-microsoft-com:vml" xmlns:wp14="http://schemas.microsoft.com/office/word/2010/wordprocessingDrawing" xmlns:wp="http://schemas.openxmlformats.org/drawingml/2006/wordprocessingDrawing" xmlns:w10="urn:schemas-microsoft-com:office:word" xmlns:w="http://schemas.openxmlformats.org/wordprocessingml/2006/main" xmlns:w14="http://schemas.microsoft.com/office/word/2010/wordml" xmlns:w15="http://schemas.microsoft.com/office/word/2012/wordml" xmlns:w16cex="http://schemas.microsoft.com/office/word/2018/wordml/cex" xmlns:w16cid="http://schemas.microsoft.com/office/word/2016/wordml/cid" xmlns:w16="http://schemas.microsoft.com/office/word/2018/wordml" xmlns:w16sdtdh="http://schemas.microsoft.com/office/word/2020/wordml/sdtdatahash" xmlns:w16se="http://schemas.microsoft.com/office/word/2015/wordml/symex" xmlns:wpg="http://schemas.microsoft.com/office/word/2010/wordprocessingGroup" xmlns:wpi="http://schemas.microsoft.com/office/word/2010/wordprocessingInk" xmlns:wne="http://schemas.microsoft.com/office/word/2006/wordml" xmlns:wps="http://schemas.microsoft.com/office/word/2010/wordprocessingShape" mc:Ignorable="w14 w15 w16se w16cid w16 w16cex w16sdtdh wp14">
   <w:p>
     <w:pPr>
       <w:pStyle w:val="Header"/>
@@ -679,7 +1246,7 @@
 </file>
 
 <file path=word/numbering.xml><?xml version="1.0" encoding="utf-8"?>
-<w:numbering xmlns:wpc="http://schemas.microsoft.com/office/word/2010/wordprocessingCanvas" xmlns:cx="http://schemas.microsoft.com/office/drawing/2014/chartex" xmlns:cx1="http://schemas.microsoft.com/office/drawing/2015/9/8/chartex" xmlns:cx2="http://schemas.microsoft.com/office/drawing/2015/10/21/chartex" xmlns:cx3="http://schemas.microsoft.com/office/drawing/2016/5/9/chartex" xmlns:cx4="http://schemas.microsoft.com/office/drawing/2016/5/10/chartex" xmlns:cx5="http://schemas.microsoft.com/office/drawing/2016/5/11/chartex" xmlns:cx6="http://schemas.microsoft.com/office/drawing/2016/5/12/chartex" xmlns:cx7="http://schemas.microsoft.com/office/drawing/2016/5/13/chartex" xmlns:cx8="http://schemas.microsoft.com/office/drawing/2016/5/14/chartex" xmlns:mc="http://schemas.openxmlformats.org/markup-compatibility/2006" xmlns:aink="http://schemas.microsoft.com/office/drawing/2016/ink" xmlns:am3d="http://schemas.microsoft.com/office/drawing/2017/model3d" xmlns:o="urn:schemas-microsoft-com:office:office" xmlns:r="http://schemas.openxmlformats.org/officeDocument/2006/relationships" xmlns:m="http://schemas.openxmlformats.org/officeDocument/2006/math" xmlns:v="urn:schemas-microsoft-com:vml" xmlns:wp14="http://schemas.microsoft.com/office/word/2010/wordprocessingDrawing" xmlns:wp="http://schemas.openxmlformats.org/drawingml/2006/wordprocessingDrawing" xmlns:w10="urn:schemas-microsoft-com:office:word" xmlns:w="http://schemas.openxmlformats.org/wordprocessingml/2006/main" xmlns:w14="http://schemas.microsoft.com/office/word/2010/wordml" xmlns:w15="http://schemas.microsoft.com/office/word/2012/wordml" xmlns:w16cex="http://schemas.microsoft.com/office/word/2018/wordml/cex" xmlns:w16cid="http://schemas.microsoft.com/office/word/2016/wordml/cid" xmlns:w16="http://schemas.microsoft.com/office/word/2018/wordml" xmlns:w16sdtdh="http://schemas.microsoft.com/office/word/2020/wordml/sdtdatahash" xmlns:w16se="http://schemas.microsoft.com/office/word/2015/wordml/symex" xmlns:wpg="http://schemas.microsoft.com/office/word/2010/wordprocessingGroup" xmlns:wpi="http://schemas.microsoft.com/office/word/2010/wordprocessingInk" xmlns:wne="http://schemas.microsoft.com/office/word/2006/wordml" xmlns:wps="http://schemas.microsoft.com/office/word/2010/wordprocessingShape" mc:Ignorable="w14 w15 w16se w16cid w16 w16cex w16sdtdh wp14">
+<w:numbering xmlns:wpc="http://schemas.microsoft.com/office/word/2010/wordprocessingCanvas" xmlns:cx="http://schemas.microsoft.com/office/drawing/2014/chartex" xmlns:cx1="http://schemas.microsoft.com/office/drawing/2015/9/8/chartex" xmlns:cx2="http://schemas.microsoft.com/office/drawing/2015/10/21/chartex" xmlns:cx3="http://schemas.microsoft.com/office/drawing/2016/5/9/chartex" xmlns:cx4="http://schemas.microsoft.com/office/drawing/2016/5/10/chartex" xmlns:cx5="http://schemas.microsoft.com/office/drawing/2016/5/11/chartex" xmlns:cx6="http://schemas.microsoft.com/office/drawing/2016/5/12/chartex" xmlns:cx7="http://schemas.microsoft.com/office/drawing/2016/5/13/chartex" xmlns:cx8="http://schemas.microsoft.com/office/drawing/2016/5/14/chartex" xmlns:mc="http://schemas.openxmlformats.org/markup-compatibility/2006" xmlns:aink="http://schemas.microsoft.com/office/drawing/2016/ink" xmlns:am3d="http://schemas.microsoft.com/office/drawing/2017/model3d" xmlns:o="urn:schemas-microsoft-com:office:office" xmlns:oel="http://schemas.microsoft.com/office/2019/extlst" xmlns:r="http://schemas.openxmlformats.org/officeDocument/2006/relationships" xmlns:m="http://schemas.openxmlformats.org/officeDocument/2006/math" xmlns:v="urn:schemas-microsoft-com:vml" xmlns:wp14="http://schemas.microsoft.com/office/word/2010/wordprocessingDrawing" xmlns:wp="http://schemas.openxmlformats.org/drawingml/2006/wordprocessingDrawing" xmlns:w10="urn:schemas-microsoft-com:office:word" xmlns:w="http://schemas.openxmlformats.org/wordprocessingml/2006/main" xmlns:w14="http://schemas.microsoft.com/office/word/2010/wordml" xmlns:w15="http://schemas.microsoft.com/office/word/2012/wordml" xmlns:w16cex="http://schemas.microsoft.com/office/word/2018/wordml/cex" xmlns:w16cid="http://schemas.microsoft.com/office/word/2016/wordml/cid" xmlns:w16="http://schemas.microsoft.com/office/word/2018/wordml" xmlns:w16sdtdh="http://schemas.microsoft.com/office/word/2020/wordml/sdtdatahash" xmlns:w16se="http://schemas.microsoft.com/office/word/2015/wordml/symex" xmlns:wpg="http://schemas.microsoft.com/office/word/2010/wordprocessingGroup" xmlns:wpi="http://schemas.microsoft.com/office/word/2010/wordprocessingInk" xmlns:wne="http://schemas.microsoft.com/office/word/2006/wordml" xmlns:wps="http://schemas.microsoft.com/office/word/2010/wordprocessingShape" mc:Ignorable="w14 w15 w16se w16cid w16 w16cex w16sdtdh wp14">
   <w:abstractNum w:abstractNumId="0" w15:restartNumberingAfterBreak="0">
     <w:nsid w:val="06727061"/>
     <w:multiLevelType w:val="hybridMultilevel"/>
@@ -1218,22 +1785,22 @@
       </w:pPr>
     </w:lvl>
   </w:abstractNum>
-  <w:num w:numId="1">
+  <w:num w:numId="1" w16cid:durableId="533888253">
     <w:abstractNumId w:val="0"/>
   </w:num>
-  <w:num w:numId="2">
+  <w:num w:numId="2" w16cid:durableId="1176573081">
     <w:abstractNumId w:val="1"/>
   </w:num>
-  <w:num w:numId="3">
+  <w:num w:numId="3" w16cid:durableId="113795453">
     <w:abstractNumId w:val="4"/>
   </w:num>
-  <w:num w:numId="4">
+  <w:num w:numId="4" w16cid:durableId="1042945243">
     <w:abstractNumId w:val="3"/>
   </w:num>
-  <w:num w:numId="5">
+  <w:num w:numId="5" w16cid:durableId="1747921101">
     <w:abstractNumId w:val="5"/>
   </w:num>
-  <w:num w:numId="6">
+  <w:num w:numId="6" w16cid:durableId="1398088875">
     <w:abstractNumId w:val="2"/>
   </w:num>
 </w:numbering>
@@ -1816,6 +2383,41 @@
       <w:contextualSpacing/>
     </w:pPr>
   </w:style>
+  <w:style w:type="character" w:styleId="Hyperlink">
+    <w:name w:val="Hyperlink"/>
+    <w:basedOn w:val="DefaultParagraphFont"/>
+    <w:uiPriority w:val="99"/>
+    <w:unhideWhenUsed/>
+    <w:rsid w:val="00B806F5"/>
+    <w:rPr>
+      <w:color w:val="0563C1" w:themeColor="hyperlink"/>
+      <w:u w:val="single"/>
+    </w:rPr>
+  </w:style>
+  <w:style w:type="character" w:styleId="UnresolvedMention">
+    <w:name w:val="Unresolved Mention"/>
+    <w:basedOn w:val="DefaultParagraphFont"/>
+    <w:uiPriority w:val="99"/>
+    <w:semiHidden/>
+    <w:unhideWhenUsed/>
+    <w:rsid w:val="00B806F5"/>
+    <w:rPr>
+      <w:color w:val="605E5C"/>
+      <w:shd w:val="clear" w:color="auto" w:fill="E1DFDD"/>
+    </w:rPr>
+  </w:style>
+  <w:style w:type="character" w:styleId="FollowedHyperlink">
+    <w:name w:val="FollowedHyperlink"/>
+    <w:basedOn w:val="DefaultParagraphFont"/>
+    <w:uiPriority w:val="99"/>
+    <w:semiHidden/>
+    <w:unhideWhenUsed/>
+    <w:rsid w:val="00AA175C"/>
+    <w:rPr>
+      <w:color w:val="954F72" w:themeColor="followedHyperlink"/>
+      <w:u w:val="single"/>
+    </w:rPr>
+  </w:style>
 </w:styles>
 </file>
 

</xml_diff>